<commit_message>
Added TOC and sections to describe process in md and rmd
</commit_message>
<xml_diff>
--- a/example.docx
+++ b/example.docx
@@ -7,73 +7,294 @@
         <w:pStyle w:val="Title"/>
       </w:pPr>
       <w:r>
-        <w:t xml:space="preserve">Testing</w:t>
+        <w:t xml:space="preserve">Create</w:t>
       </w:r>
       <w:r>
         <w:t xml:space="preserve"> </w:t>
       </w:r>
       <w:r>
-        <w:t xml:space="preserve">how</w:t>
+        <w:t xml:space="preserve">an</w:t>
       </w:r>
       <w:r>
         <w:t xml:space="preserve"> </w:t>
       </w:r>
       <w:r>
-        <w:t xml:space="preserve">fig</w:t>
+        <w:t xml:space="preserve">accessible</w:t>
       </w:r>
       <w:r>
         <w:t xml:space="preserve"> </w:t>
       </w:r>
       <w:r>
-        <w:t xml:space="preserve">size</w:t>
+        <w:t xml:space="preserve">pdf</w:t>
       </w:r>
       <w:r>
         <w:t xml:space="preserve"> </w:t>
       </w:r>
       <w:r>
-        <w:t xml:space="preserve">is</w:t>
+        <w:t xml:space="preserve">from</w:t>
       </w:r>
       <w:r>
         <w:t xml:space="preserve"> </w:t>
       </w:r>
       <w:r>
-        <w:t xml:space="preserve">displayed</w:t>
+        <w:t xml:space="preserve">markdown</w:t>
+      </w:r>
+    </w:p>
+    <w:p>
+      <w:pPr>
+        <w:numPr>
+          <w:ilvl w:val="0"/>
+          <w:numId w:val="1001"/>
+        </w:numPr>
+        <w:pStyle w:val="Compact"/>
+      </w:pPr>
+      <w:hyperlink w:anchor="Introduction">
+        <w:r>
+          <w:rPr>
+            <w:rStyle w:val="Hyperlink"/>
+          </w:rPr>
+          <w:t xml:space="preserve">Introduction</w:t>
+        </w:r>
+      </w:hyperlink>
+    </w:p>
+    <w:p>
+      <w:pPr>
+        <w:numPr>
+          <w:ilvl w:val="1"/>
+          <w:numId w:val="1002"/>
+        </w:numPr>
+        <w:pStyle w:val="Compact"/>
+      </w:pPr>
+      <w:hyperlink w:anchor="Reference-word-document-(template)">
+        <w:r>
+          <w:rPr>
+            <w:rStyle w:val="Hyperlink"/>
+          </w:rPr>
+          <w:t xml:space="preserve">Reference word document (template)</w:t>
+        </w:r>
+      </w:hyperlink>
+    </w:p>
+    <w:p>
+      <w:pPr>
+        <w:numPr>
+          <w:ilvl w:val="0"/>
+          <w:numId w:val="1001"/>
+        </w:numPr>
+        <w:pStyle w:val="Compact"/>
+      </w:pPr>
+      <w:hyperlink w:anchor="testing-figure-sizes">
+        <w:r>
+          <w:rPr>
+            <w:rStyle w:val="Hyperlink"/>
+          </w:rPr>
+          <w:t xml:space="preserve">Testing figure sizes</w:t>
+        </w:r>
+      </w:hyperlink>
+    </w:p>
+    <w:p>
+      <w:pPr>
+        <w:pStyle w:val="Heading1"/>
+      </w:pPr>
+      <w:bookmarkStart w:id="20" w:name="introduction"/>
+      <w:r>
+        <w:t xml:space="preserve">Introduction</w:t>
+      </w:r>
+      <w:bookmarkEnd w:id="20"/>
+    </w:p>
+    <w:p>
+      <w:pPr>
+        <w:pStyle w:val="FirstParagraph"/>
+      </w:pPr>
+      <w:r>
+        <w:t xml:space="preserve">Convert markdown/Rmarkdown files to pdf via word to ensure accessibility checks pass.</w:t>
+      </w:r>
+    </w:p>
+    <w:p>
+      <w:pPr>
+        <w:numPr>
+          <w:ilvl w:val="0"/>
+          <w:numId w:val="1003"/>
+        </w:numPr>
+        <w:pStyle w:val="Compact"/>
+      </w:pPr>
+      <w:r>
+        <w:t xml:space="preserve">Write document in markdown</w:t>
+      </w:r>
+    </w:p>
+    <w:p>
+      <w:pPr>
+        <w:numPr>
+          <w:ilvl w:val="0"/>
+          <w:numId w:val="1003"/>
+        </w:numPr>
+        <w:pStyle w:val="Compact"/>
+      </w:pPr>
+      <w:r>
+        <w:t xml:space="preserve">Save as R markdown and add yaml header</w:t>
+      </w:r>
+    </w:p>
+    <w:p>
+      <w:pPr>
+        <w:numPr>
+          <w:ilvl w:val="1"/>
+          <w:numId w:val="1004"/>
+        </w:numPr>
+        <w:pStyle w:val="Compact"/>
+      </w:pPr>
+      <w:r>
+        <w:t xml:space="preserve">output to docx via a reference doc (template)</w:t>
+      </w:r>
+    </w:p>
+    <w:p>
+      <w:pPr>
+        <w:numPr>
+          <w:ilvl w:val="0"/>
+          <w:numId w:val="1003"/>
+        </w:numPr>
+        <w:pStyle w:val="Compact"/>
+      </w:pPr>
+      <w:r>
+        <w:t xml:space="preserve">Open word doc and convert to pdf</w:t>
+      </w:r>
+    </w:p>
+    <w:p>
+      <w:pPr>
+        <w:pStyle w:val="Heading2"/>
+      </w:pPr>
+      <w:bookmarkStart w:id="21" w:name="reference-word-document-template"/>
+      <w:r>
+        <w:t xml:space="preserve">Reference word document (template)</w:t>
+      </w:r>
+      <w:bookmarkEnd w:id="21"/>
+    </w:p>
+    <w:p>
+      <w:pPr>
+        <w:pStyle w:val="FirstParagraph"/>
+      </w:pPr>
+      <w:r>
+        <w:t xml:space="preserve">To have control over formatting you will need to create a template word docx file.</w:t>
       </w:r>
       <w:r>
         <w:t xml:space="preserve"> </w:t>
       </w:r>
       <w:r>
-        <w:t xml:space="preserve">in</w:t>
+        <w:t xml:space="preserve">This file should specify things like:</w:t>
+      </w:r>
+    </w:p>
+    <w:p>
+      <w:pPr>
+        <w:numPr>
+          <w:ilvl w:val="0"/>
+          <w:numId w:val="1005"/>
+        </w:numPr>
+        <w:pStyle w:val="Compact"/>
+      </w:pPr>
+      <w:r>
+        <w:t xml:space="preserve">Title</w:t>
+      </w:r>
+    </w:p>
+    <w:p>
+      <w:pPr>
+        <w:numPr>
+          <w:ilvl w:val="0"/>
+          <w:numId w:val="1005"/>
+        </w:numPr>
+        <w:pStyle w:val="Compact"/>
+      </w:pPr>
+      <w:r>
+        <w:t xml:space="preserve">Heading 1</w:t>
+      </w:r>
+    </w:p>
+    <w:p>
+      <w:pPr>
+        <w:numPr>
+          <w:ilvl w:val="0"/>
+          <w:numId w:val="1005"/>
+        </w:numPr>
+        <w:pStyle w:val="Compact"/>
+      </w:pPr>
+      <w:r>
+        <w:t xml:space="preserve">Heading 2</w:t>
+      </w:r>
+    </w:p>
+    <w:p>
+      <w:pPr>
+        <w:numPr>
+          <w:ilvl w:val="0"/>
+          <w:numId w:val="1005"/>
+        </w:numPr>
+        <w:pStyle w:val="Compact"/>
+      </w:pPr>
+      <w:r>
+        <w:t xml:space="preserve">…</w:t>
+      </w:r>
+    </w:p>
+    <w:p>
+      <w:pPr>
+        <w:numPr>
+          <w:ilvl w:val="0"/>
+          <w:numId w:val="1005"/>
+        </w:numPr>
+        <w:pStyle w:val="Compact"/>
+      </w:pPr>
+      <w:r>
+        <w:t xml:space="preserve">Footers</w:t>
+      </w:r>
+    </w:p>
+    <w:p>
+      <w:pPr>
+        <w:numPr>
+          <w:ilvl w:val="0"/>
+          <w:numId w:val="1005"/>
+        </w:numPr>
+        <w:pStyle w:val="Compact"/>
+      </w:pPr>
+      <w:r>
+        <w:t xml:space="preserve">Headers</w:t>
+      </w:r>
+    </w:p>
+    <w:p>
+      <w:pPr>
+        <w:numPr>
+          <w:ilvl w:val="0"/>
+          <w:numId w:val="1005"/>
+        </w:numPr>
+        <w:pStyle w:val="Compact"/>
+      </w:pPr>
+      <w:r>
+        <w:t xml:space="preserve">Image styling</w:t>
+      </w:r>
+    </w:p>
+    <w:p>
+      <w:pPr>
+        <w:pStyle w:val="FirstParagraph"/>
+      </w:pPr>
+      <w:r>
+        <w:t xml:space="preserve">etc.</w:t>
+      </w:r>
+    </w:p>
+    <w:p>
+      <w:pPr>
+        <w:pStyle w:val="Heading1"/>
+      </w:pPr>
+      <w:bookmarkStart w:id="22" w:name="testing-figure-sizes"/>
+      <w:r>
+        <w:t xml:space="preserve">Testing figure sizes</w:t>
+      </w:r>
+      <w:bookmarkEnd w:id="22"/>
+    </w:p>
+    <w:p>
+      <w:pPr>
+        <w:pStyle w:val="FirstParagraph"/>
+      </w:pPr>
+      <w:r>
+        <w:t xml:space="preserve">All images were created with a resolution of 96 dpi</w:t>
       </w:r>
       <w:r>
         <w:t xml:space="preserve"> </w:t>
       </w:r>
       <w:r>
-        <w:t xml:space="preserve">pdf</w:t>
-      </w:r>
-      <w:r>
-        <w:t xml:space="preserve"> </w:t>
-      </w:r>
-      <w:r>
-        <w:t xml:space="preserve">output</w:t>
-      </w:r>
-    </w:p>
-    <w:p>
-      <w:pPr>
-        <w:pStyle w:val="Heading1"/>
-      </w:pPr>
-      <w:bookmarkStart w:id="20" w:name="test-figs"/>
-      <w:r>
-        <w:t xml:space="preserve">test figs</w:t>
-      </w:r>
-      <w:bookmarkEnd w:id="20"/>
-    </w:p>
-    <w:p>
-      <w:pPr>
-        <w:pStyle w:val="FirstParagraph"/>
-      </w:pPr>
-      <w:r>
-        <w:t xml:space="preserve">dpi = 96ppi</w:t>
+        <w:t xml:space="preserve">Each figure has different number of horizontal and vertical pixels.</w:t>
       </w:r>
     </w:p>
     <w:p>
@@ -96,7 +317,7 @@
                     </pic:cNvPicPr>
                   </pic:nvPicPr>
                   <pic:blipFill>
-                    <a:blip r:embed="rId21"/>
+                    <a:blip r:embed="rId23"/>
                     <a:stretch>
                       <a:fillRect/>
                     </a:stretch>
@@ -151,7 +372,7 @@
                     </pic:cNvPicPr>
                   </pic:nvPicPr>
                   <pic:blipFill>
-                    <a:blip r:embed="rId22"/>
+                    <a:blip r:embed="rId24"/>
                     <a:stretch>
                       <a:fillRect/>
                     </a:stretch>
@@ -206,7 +427,7 @@
                     </pic:cNvPicPr>
                   </pic:nvPicPr>
                   <pic:blipFill>
-                    <a:blip r:embed="rId23"/>
+                    <a:blip r:embed="rId25"/>
                     <a:stretch>
                       <a:fillRect/>
                     </a:stretch>
@@ -261,7 +482,7 @@
                     </pic:cNvPicPr>
                   </pic:nvPicPr>
                   <pic:blipFill>
-                    <a:blip r:embed="rId24"/>
+                    <a:blip r:embed="rId26"/>
                     <a:stretch>
                       <a:fillRect/>
                     </a:stretch>
@@ -316,7 +537,7 @@
                     </pic:cNvPicPr>
                   </pic:nvPicPr>
                   <pic:blipFill>
-                    <a:blip r:embed="rId25"/>
+                    <a:blip r:embed="rId27"/>
                     <a:stretch>
                       <a:fillRect/>
                     </a:stretch>
@@ -371,7 +592,7 @@
                     </pic:cNvPicPr>
                   </pic:nvPicPr>
                   <pic:blipFill>
-                    <a:blip r:embed="rId26"/>
+                    <a:blip r:embed="rId28"/>
                     <a:stretch>
                       <a:fillRect/>
                     </a:stretch>
@@ -426,7 +647,7 @@
                     </pic:cNvPicPr>
                   </pic:nvPicPr>
                   <pic:blipFill>
-                    <a:blip r:embed="rId27"/>
+                    <a:blip r:embed="rId29"/>
                     <a:stretch>
                       <a:fillRect/>
                     </a:stretch>
@@ -481,7 +702,7 @@
                     </pic:cNvPicPr>
                   </pic:nvPicPr>
                   <pic:blipFill>
-                    <a:blip r:embed="rId28"/>
+                    <a:blip r:embed="rId30"/>
                     <a:stretch>
                       <a:fillRect/>
                     </a:stretch>
@@ -536,7 +757,7 @@
                     </pic:cNvPicPr>
                   </pic:nvPicPr>
                   <pic:blipFill>
-                    <a:blip r:embed="rId29"/>
+                    <a:blip r:embed="rId31"/>
                     <a:stretch>
                       <a:fillRect/>
                     </a:stretch>
@@ -591,7 +812,7 @@
                     </pic:cNvPicPr>
                   </pic:nvPicPr>
                   <pic:blipFill>
-                    <a:blip r:embed="rId30"/>
+                    <a:blip r:embed="rId32"/>
                     <a:stretch>
                       <a:fillRect/>
                     </a:stretch>
@@ -646,7 +867,7 @@
                     </pic:cNvPicPr>
                   </pic:nvPicPr>
                   <pic:blipFill>
-                    <a:blip r:embed="rId31"/>
+                    <a:blip r:embed="rId33"/>
                     <a:stretch>
                       <a:fillRect/>
                     </a:stretch>
@@ -701,7 +922,7 @@
                     </pic:cNvPicPr>
                   </pic:nvPicPr>
                   <pic:blipFill>
-                    <a:blip r:embed="rId32"/>
+                    <a:blip r:embed="rId34"/>
                     <a:stretch>
                       <a:fillRect/>
                     </a:stretch>
@@ -929,8 +1150,6 @@
     <w:r>
       <w:t>HEADER</w:t>
     </w:r>
-    <w:bookmarkStart w:id="0" w:name="_GoBack"/>
-    <w:bookmarkEnd w:id="0"/>
   </w:p>
 </w:hdr>
 </file>
@@ -1434,6 +1653,109 @@
     <w:lvl w:ilvl="8">
       <w:numFmt w:val="bullet"/>
       <w:lvlText w:val=" "/>
+      <w:lvlJc w:val="left"/>
+      <w:pPr>
+        <w:tabs>
+          <w:tab w:val="num" w:pos="5760"/>
+        </w:tabs>
+        <w:ind w:left="6240" w:hanging="480"/>
+      </w:pPr>
+    </w:lvl>
+  </w:abstractNum>
+  <w:abstractNum w:abstractNumId="991">
+    <w:nsid w:val="ea454b4c"/>
+    <w:multiLevelType w:val="multilevel"/>
+    <w:lvl w:ilvl="0">
+      <w:numFmt w:val="bullet"/>
+      <w:lvlText w:val="•"/>
+      <w:lvlJc w:val="left"/>
+      <w:pPr>
+        <w:tabs>
+          <w:tab w:val="num" w:pos="0"/>
+        </w:tabs>
+        <w:ind w:left="480" w:hanging="480"/>
+      </w:pPr>
+    </w:lvl>
+    <w:lvl w:ilvl="1">
+      <w:numFmt w:val="bullet"/>
+      <w:lvlText w:val="–"/>
+      <w:lvlJc w:val="left"/>
+      <w:pPr>
+        <w:tabs>
+          <w:tab w:val="num" w:pos="720"/>
+        </w:tabs>
+        <w:ind w:left="1200" w:hanging="480"/>
+      </w:pPr>
+    </w:lvl>
+    <w:lvl w:ilvl="2">
+      <w:numFmt w:val="bullet"/>
+      <w:lvlText w:val="•"/>
+      <w:lvlJc w:val="left"/>
+      <w:pPr>
+        <w:tabs>
+          <w:tab w:val="num" w:pos="1440"/>
+        </w:tabs>
+        <w:ind w:left="1920" w:hanging="480"/>
+      </w:pPr>
+    </w:lvl>
+    <w:lvl w:ilvl="3">
+      <w:numFmt w:val="bullet"/>
+      <w:lvlText w:val="–"/>
+      <w:lvlJc w:val="left"/>
+      <w:pPr>
+        <w:tabs>
+          <w:tab w:val="num" w:pos="2160"/>
+        </w:tabs>
+        <w:ind w:left="2640" w:hanging="480"/>
+      </w:pPr>
+    </w:lvl>
+    <w:lvl w:ilvl="4">
+      <w:numFmt w:val="bullet"/>
+      <w:lvlText w:val="•"/>
+      <w:lvlJc w:val="left"/>
+      <w:pPr>
+        <w:tabs>
+          <w:tab w:val="num" w:pos="2880"/>
+        </w:tabs>
+        <w:ind w:left="3360" w:hanging="480"/>
+      </w:pPr>
+    </w:lvl>
+    <w:lvl w:ilvl="5">
+      <w:numFmt w:val="bullet"/>
+      <w:lvlText w:val="–"/>
+      <w:lvlJc w:val="left"/>
+      <w:pPr>
+        <w:tabs>
+          <w:tab w:val="num" w:pos="3600"/>
+        </w:tabs>
+        <w:ind w:left="4080" w:hanging="480"/>
+      </w:pPr>
+    </w:lvl>
+    <w:lvl w:ilvl="6">
+      <w:numFmt w:val="bullet"/>
+      <w:lvlText w:val="•"/>
+      <w:lvlJc w:val="left"/>
+      <w:pPr>
+        <w:tabs>
+          <w:tab w:val="num" w:pos="4320"/>
+        </w:tabs>
+        <w:ind w:left="4800" w:hanging="480"/>
+      </w:pPr>
+    </w:lvl>
+    <w:lvl w:ilvl="7">
+      <w:numFmt w:val="bullet"/>
+      <w:lvlText w:val="–"/>
+      <w:lvlJc w:val="left"/>
+      <w:pPr>
+        <w:tabs>
+          <w:tab w:val="num" w:pos="5040"/>
+        </w:tabs>
+        <w:ind w:left="5520" w:hanging="480"/>
+      </w:pPr>
+    </w:lvl>
+    <w:lvl w:ilvl="8">
+      <w:numFmt w:val="bullet"/>
+      <w:lvlText w:val="•"/>
       <w:lvlJc w:val="left"/>
       <w:pPr>
         <w:tabs>
@@ -1484,6 +1806,21 @@
   </w:num>
   <w:num w:numId="1000">
     <w:abstractNumId w:val="990"/>
+  </w:num>
+  <w:num w:numId="1001">
+    <w:abstractNumId w:val="991"/>
+  </w:num>
+  <w:num w:numId="1002">
+    <w:abstractNumId w:val="991"/>
+  </w:num>
+  <w:num w:numId="1003">
+    <w:abstractNumId w:val="991"/>
+  </w:num>
+  <w:num w:numId="1004">
+    <w:abstractNumId w:val="991"/>
+  </w:num>
+  <w:num w:numId="1005">
+    <w:abstractNumId w:val="991"/>
   </w:num>
 </w:numbering>
 </file>

</xml_diff>

<commit_message>
update: - TOC - who doc is for chapter - yaml chapter - typos
</commit_message>
<xml_diff>
--- a/example.docx
+++ b/example.docx
@@ -48,12 +48,29 @@
         </w:numPr>
         <w:pStyle w:val="Compact"/>
       </w:pPr>
-      <w:hyperlink w:anchor="Introduction">
+      <w:hyperlink w:anchor="who-is-this-document-for">
         <w:r>
           <w:rPr>
             <w:rStyle w:val="Hyperlink"/>
           </w:rPr>
-          <w:t xml:space="preserve">Introduction</w:t>
+          <w:t xml:space="preserve">Who is this document for?</w:t>
+        </w:r>
+      </w:hyperlink>
+    </w:p>
+    <w:p>
+      <w:pPr>
+        <w:numPr>
+          <w:ilvl w:val="0"/>
+          <w:numId w:val="1001"/>
+        </w:numPr>
+        <w:pStyle w:val="Compact"/>
+      </w:pPr>
+      <w:hyperlink w:anchor="steps-in-process">
+        <w:r>
+          <w:rPr>
+            <w:rStyle w:val="Hyperlink"/>
+          </w:rPr>
+          <w:t xml:space="preserve">Step in process</w:t>
         </w:r>
       </w:hyperlink>
     </w:p>
@@ -65,12 +82,29 @@
         </w:numPr>
         <w:pStyle w:val="Compact"/>
       </w:pPr>
-      <w:hyperlink w:anchor="Reference-word-document-(template)">
+      <w:hyperlink w:anchor="reference-word-document">
         <w:r>
           <w:rPr>
             <w:rStyle w:val="Hyperlink"/>
           </w:rPr>
-          <w:t xml:space="preserve">Reference word document (template)</w:t>
+          <w:t xml:space="preserve">Reference word document</w:t>
+        </w:r>
+      </w:hyperlink>
+    </w:p>
+    <w:p>
+      <w:pPr>
+        <w:numPr>
+          <w:ilvl w:val="1"/>
+          <w:numId w:val="1002"/>
+        </w:numPr>
+        <w:pStyle w:val="Compact"/>
+      </w:pPr>
+      <w:hyperlink w:anchor="yaml-header">
+        <w:r>
+          <w:rPr>
+            <w:rStyle w:val="Hyperlink"/>
+          </w:rPr>
+          <w:t xml:space="preserve">YAML header</w:t>
         </w:r>
       </w:hyperlink>
     </w:p>
@@ -95,11 +129,35 @@
       <w:pPr>
         <w:pStyle w:val="Heading1"/>
       </w:pPr>
-      <w:bookmarkStart w:id="20" w:name="introduction"/>
-      <w:r>
-        <w:t xml:space="preserve">Introduction</w:t>
+      <w:bookmarkStart w:id="20" w:name="who-is-this-document-for"/>
+      <w:r>
+        <w:t xml:space="preserve">Who is this document for?</w:t>
       </w:r>
       <w:bookmarkEnd w:id="20"/>
+    </w:p>
+    <w:p>
+      <w:pPr>
+        <w:pStyle w:val="FirstParagraph"/>
+      </w:pPr>
+      <w:r>
+        <w:t xml:space="preserve">This document is for people who prefer to use flavors of markdown for their document writing instead of Microsoft Word.</w:t>
+      </w:r>
+      <w:r>
+        <w:t xml:space="preserve"> </w:t>
+      </w:r>
+      <w:r>
+        <w:t xml:space="preserve">When writing in markdown issues arise when converting to pdf. In particular alt text for images are not displayed or transfered resulting in pdfs failing to pass accessibility checks. This document attempts to resolve this issue.</w:t>
+      </w:r>
+    </w:p>
+    <w:p>
+      <w:pPr>
+        <w:pStyle w:val="Heading1"/>
+      </w:pPr>
+      <w:bookmarkStart w:id="21" w:name="steps-in-process"/>
+      <w:r>
+        <w:t xml:space="preserve">Steps in process</w:t>
+      </w:r>
+      <w:bookmarkEnd w:id="21"/>
     </w:p>
     <w:p>
       <w:pPr>
@@ -154,18 +212,57 @@
         <w:pStyle w:val="Compact"/>
       </w:pPr>
       <w:r>
+        <w:t xml:space="preserve">Knit the Rmd file</w:t>
+      </w:r>
+    </w:p>
+    <w:p>
+      <w:pPr>
+        <w:numPr>
+          <w:ilvl w:val="0"/>
+          <w:numId w:val="1003"/>
+        </w:numPr>
+        <w:pStyle w:val="Compact"/>
+      </w:pPr>
+      <w:r>
         <w:t xml:space="preserve">Open word doc and convert to pdf</w:t>
       </w:r>
     </w:p>
     <w:p>
       <w:pPr>
+        <w:numPr>
+          <w:ilvl w:val="0"/>
+          <w:numId w:val="1003"/>
+        </w:numPr>
+        <w:pStyle w:val="Compact"/>
+      </w:pPr>
+      <w:r>
+        <w:t xml:space="preserve">open pdf and perform a</w:t>
+      </w:r>
+      <w:r>
+        <w:t xml:space="preserve"> </w:t>
+      </w:r>
+      <w:r>
+        <w:rPr>
+          <w:rStyle w:val="VerbatimChar"/>
+        </w:rPr>
+        <w:t xml:space="preserve">full check</w:t>
+      </w:r>
+      <w:r>
+        <w:t xml:space="preserve"> </w:t>
+      </w:r>
+      <w:r>
+        <w:t xml:space="preserve">(found in the accessibility tab)</w:t>
+      </w:r>
+    </w:p>
+    <w:p>
+      <w:pPr>
         <w:pStyle w:val="Heading2"/>
       </w:pPr>
-      <w:bookmarkStart w:id="21" w:name="reference-word-document-template"/>
-      <w:r>
-        <w:t xml:space="preserve">Reference word document (template)</w:t>
-      </w:r>
-      <w:bookmarkEnd w:id="21"/>
+      <w:bookmarkStart w:id="22" w:name="reference-word-document"/>
+      <w:r>
+        <w:t xml:space="preserve">Reference word document</w:t>
+      </w:r>
+      <w:bookmarkEnd w:id="22"/>
     </w:p>
     <w:p>
       <w:pPr>
@@ -262,6 +359,18 @@
         <w:pStyle w:val="Compact"/>
       </w:pPr>
       <w:r>
+        <w:t xml:space="preserve">Fonts</w:t>
+      </w:r>
+    </w:p>
+    <w:p>
+      <w:pPr>
+        <w:numPr>
+          <w:ilvl w:val="0"/>
+          <w:numId w:val="1005"/>
+        </w:numPr>
+        <w:pStyle w:val="Compact"/>
+      </w:pPr>
+      <w:r>
         <w:t xml:space="preserve">Image styling</w:t>
       </w:r>
     </w:p>
@@ -275,26 +384,127 @@
     </w:p>
     <w:p>
       <w:pPr>
+        <w:pStyle w:val="Heading2"/>
+      </w:pPr>
+      <w:bookmarkStart w:id="23" w:name="yaml-header"/>
+      <w:r>
+        <w:t xml:space="preserve">YAML header</w:t>
+      </w:r>
+      <w:bookmarkEnd w:id="23"/>
+    </w:p>
+    <w:p>
+      <w:pPr>
+        <w:pStyle w:val="FirstParagraph"/>
+      </w:pPr>
+      <w:r>
+        <w:t xml:space="preserve">This can be as simple as:</w:t>
+      </w:r>
+    </w:p>
+    <w:p>
+      <w:pPr>
+        <w:pStyle w:val="SourceCode"/>
+      </w:pPr>
+      <w:r>
+        <w:rPr>
+          <w:rStyle w:val="VerbatimChar"/>
+        </w:rPr>
+        <w:t xml:space="preserve">---</w:t>
+      </w:r>
+      <w:r>
+        <w:br/>
+      </w:r>
+      <w:r>
+        <w:rPr>
+          <w:rStyle w:val="VerbatimChar"/>
+        </w:rPr>
+        <w:t xml:space="preserve">title: Create an accessible pdf from markdown</w:t>
+      </w:r>
+      <w:r>
+        <w:br/>
+      </w:r>
+      <w:r>
+        <w:rPr>
+          <w:rStyle w:val="VerbatimChar"/>
+        </w:rPr>
+        <w:t xml:space="preserve">output: </w:t>
+      </w:r>
+      <w:r>
+        <w:br/>
+      </w:r>
+      <w:r>
+        <w:rPr>
+          <w:rStyle w:val="VerbatimChar"/>
+        </w:rPr>
+        <w:t xml:space="preserve">  word_document: </w:t>
+      </w:r>
+      <w:r>
+        <w:br/>
+      </w:r>
+      <w:r>
+        <w:rPr>
+          <w:rStyle w:val="VerbatimChar"/>
+        </w:rPr>
+        <w:t xml:space="preserve">    reference_docx: template/reference.docx</w:t>
+      </w:r>
+      <w:r>
+        <w:br/>
+      </w:r>
+      <w:r>
+        <w:rPr>
+          <w:rStyle w:val="VerbatimChar"/>
+        </w:rPr>
+        <w:t xml:space="preserve">---</w:t>
+      </w:r>
+    </w:p>
+    <w:p>
+      <w:pPr>
+        <w:pStyle w:val="FirstParagraph"/>
+      </w:pPr>
+      <w:r>
+        <w:t xml:space="preserve">The reference word document (reference.doc) in this example was saved in a direcory called</w:t>
+      </w:r>
+      <w:r>
+        <w:t xml:space="preserve"> </w:t>
+      </w:r>
+      <w:r>
+        <w:rPr>
+          <w:rStyle w:val="VerbatimChar"/>
+        </w:rPr>
+        <w:t xml:space="preserve">template</w:t>
+      </w:r>
+    </w:p>
+    <w:p>
+      <w:pPr>
         <w:pStyle w:val="Heading1"/>
       </w:pPr>
-      <w:bookmarkStart w:id="22" w:name="testing-figure-sizes"/>
+      <w:bookmarkStart w:id="24" w:name="testing-figure-sizes"/>
       <w:r>
         <w:t xml:space="preserve">Testing figure sizes</w:t>
       </w:r>
-      <w:bookmarkEnd w:id="22"/>
+      <w:bookmarkEnd w:id="24"/>
     </w:p>
     <w:p>
       <w:pPr>
         <w:pStyle w:val="FirstParagraph"/>
       </w:pPr>
       <w:r>
-        <w:t xml:space="preserve">All images were created with a resolution of 96 dpi</w:t>
-      </w:r>
-      <w:r>
-        <w:t xml:space="preserve"> </w:t>
-      </w:r>
+        <w:t xml:space="preserve">All images were created with a resolution of 96 dpi.</w:t>
+      </w:r>
+    </w:p>
+    <w:p>
+      <w:pPr>
+        <w:pStyle w:val="BodyText"/>
+      </w:pPr>
       <w:r>
         <w:t xml:space="preserve">Each figure has different number of horizontal and vertical pixels.</w:t>
+      </w:r>
+    </w:p>
+    <w:p>
+      <w:pPr>
+        <w:pStyle w:val="BodyText"/>
+      </w:pPr>
+      <w:r>
+        <w:t xml:space="preserve">Mouse over the image to see its dimensions</w:t>
       </w:r>
     </w:p>
     <w:p>
@@ -317,7 +527,7 @@
                     </pic:cNvPicPr>
                   </pic:nvPicPr>
                   <pic:blipFill>
-                    <a:blip r:embed="rId23"/>
+                    <a:blip r:embed="rId25"/>
                     <a:stretch>
                       <a:fillRect/>
                     </a:stretch>
@@ -372,7 +582,7 @@
                     </pic:cNvPicPr>
                   </pic:nvPicPr>
                   <pic:blipFill>
-                    <a:blip r:embed="rId24"/>
+                    <a:blip r:embed="rId26"/>
                     <a:stretch>
                       <a:fillRect/>
                     </a:stretch>
@@ -427,7 +637,7 @@
                     </pic:cNvPicPr>
                   </pic:nvPicPr>
                   <pic:blipFill>
-                    <a:blip r:embed="rId25"/>
+                    <a:blip r:embed="rId27"/>
                     <a:stretch>
                       <a:fillRect/>
                     </a:stretch>
@@ -482,7 +692,7 @@
                     </pic:cNvPicPr>
                   </pic:nvPicPr>
                   <pic:blipFill>
-                    <a:blip r:embed="rId26"/>
+                    <a:blip r:embed="rId28"/>
                     <a:stretch>
                       <a:fillRect/>
                     </a:stretch>
@@ -537,7 +747,7 @@
                     </pic:cNvPicPr>
                   </pic:nvPicPr>
                   <pic:blipFill>
-                    <a:blip r:embed="rId27"/>
+                    <a:blip r:embed="rId29"/>
                     <a:stretch>
                       <a:fillRect/>
                     </a:stretch>
@@ -592,7 +802,7 @@
                     </pic:cNvPicPr>
                   </pic:nvPicPr>
                   <pic:blipFill>
-                    <a:blip r:embed="rId28"/>
+                    <a:blip r:embed="rId30"/>
                     <a:stretch>
                       <a:fillRect/>
                     </a:stretch>
@@ -647,7 +857,7 @@
                     </pic:cNvPicPr>
                   </pic:nvPicPr>
                   <pic:blipFill>
-                    <a:blip r:embed="rId29"/>
+                    <a:blip r:embed="rId31"/>
                     <a:stretch>
                       <a:fillRect/>
                     </a:stretch>
@@ -702,7 +912,7 @@
                     </pic:cNvPicPr>
                   </pic:nvPicPr>
                   <pic:blipFill>
-                    <a:blip r:embed="rId30"/>
+                    <a:blip r:embed="rId32"/>
                     <a:stretch>
                       <a:fillRect/>
                     </a:stretch>
@@ -757,7 +967,7 @@
                     </pic:cNvPicPr>
                   </pic:nvPicPr>
                   <pic:blipFill>
-                    <a:blip r:embed="rId31"/>
+                    <a:blip r:embed="rId33"/>
                     <a:stretch>
                       <a:fillRect/>
                     </a:stretch>
@@ -812,7 +1022,7 @@
                     </pic:cNvPicPr>
                   </pic:nvPicPr>
                   <pic:blipFill>
-                    <a:blip r:embed="rId32"/>
+                    <a:blip r:embed="rId34"/>
                     <a:stretch>
                       <a:fillRect/>
                     </a:stretch>
@@ -867,7 +1077,7 @@
                     </pic:cNvPicPr>
                   </pic:nvPicPr>
                   <pic:blipFill>
-                    <a:blip r:embed="rId33"/>
+                    <a:blip r:embed="rId35"/>
                     <a:stretch>
                       <a:fillRect/>
                     </a:stretch>
@@ -922,7 +1132,7 @@
                     </pic:cNvPicPr>
                   </pic:nvPicPr>
                   <pic:blipFill>
-                    <a:blip r:embed="rId34"/>
+                    <a:blip r:embed="rId36"/>
                     <a:stretch>
                       <a:fillRect/>
                     </a:stretch>

</xml_diff>